<commit_message>
Implemented artist delte using http delte
</commit_message>
<xml_diff>
--- a/docs/FubuMVCInnovationTime.docx
+++ b/docs/FubuMVCInnovationTime.docx
@@ -1348,8 +1348,14 @@
           <w:ilvl w:val="0"/>
           <w:numId w:val="2"/>
         </w:numPr>
-      </w:pPr>
-      <w:r>
+        <w:rPr>
+          <w:color w:val="FF0000"/>
+        </w:rPr>
+      </w:pPr>
+      <w:r>
+        <w:rPr>
+          <w:color w:val="FF0000"/>
+        </w:rPr>
         <w:t>Allow entities to be created using PUT</w:t>
       </w:r>
     </w:p>

</xml_diff>